<commit_message>
Evidencia Individual 1.2 completada
</commit_message>
<xml_diff>
--- a/Fase-1/Evidencias-Individuales/VARGAS_IANFRANCO_1.2_APT122_DiarioReflexionFase1.docx
+++ b/Fase-1/Evidencias-Individuales/VARGAS_IANFRANCO_1.2_APT122_DiarioReflexionFase1.docx
@@ -843,201 +843,311 @@
           </w:p>
           <w:p>
             <w:pPr>
+              <w:pStyle w:val="Prrafodelista"/>
+              <w:numPr>
+                <w:ilvl w:val="0"/>
+                <w:numId w:val="41"/>
+              </w:numPr>
               <w:tabs>
                 <w:tab w:val="left" w:pos="454"/>
               </w:tabs>
               <w:jc w:val="both"/>
               <w:rPr>
                 <w:rFonts w:eastAsiaTheme="majorEastAsia"/>
-                <w:color w:val="767171" w:themeColor="background2" w:themeShade="80"/>
+                <w:color w:val="FF0000"/>
                 <w:sz w:val="24"/>
                 <w:szCs w:val="24"/>
               </w:rPr>
             </w:pPr>
+            <w:r>
+              <w:rPr>
+                <w:b/>
+                <w:color w:val="FF0000"/>
+                <w:sz w:val="24"/>
+                <w:szCs w:val="24"/>
+              </w:rPr>
+              <w:t>Ofrecer propuestas de solución informática analizando de forma integral los procesos de acuerdo a los requerimientos de la organización.</w:t>
+            </w:r>
           </w:p>
           <w:p>
             <w:pPr>
+              <w:pStyle w:val="Prrafodelista"/>
+              <w:numPr>
+                <w:ilvl w:val="0"/>
+                <w:numId w:val="41"/>
+              </w:numPr>
               <w:tabs>
                 <w:tab w:val="left" w:pos="454"/>
               </w:tabs>
               <w:jc w:val="both"/>
               <w:rPr>
                 <w:rFonts w:eastAsiaTheme="majorEastAsia"/>
-                <w:color w:val="767171" w:themeColor="background2" w:themeShade="80"/>
+                <w:color w:val="70AD47" w:themeColor="accent6"/>
                 <w:sz w:val="24"/>
                 <w:szCs w:val="24"/>
               </w:rPr>
             </w:pPr>
+            <w:r>
+              <w:rPr>
+                <w:b/>
+                <w:color w:val="70AD47" w:themeColor="accent6"/>
+                <w:sz w:val="24"/>
+                <w:szCs w:val="24"/>
+              </w:rPr>
+              <w:t>Desarrollar una solución de software utilizando técnicas que permitan sistematizar el proceso de desarrollo y mantenimiento, asegurando el logro de los objetivos</w:t>
+            </w:r>
           </w:p>
           <w:p>
             <w:pPr>
+              <w:pStyle w:val="Prrafodelista"/>
+              <w:numPr>
+                <w:ilvl w:val="0"/>
+                <w:numId w:val="41"/>
+              </w:numPr>
               <w:tabs>
                 <w:tab w:val="left" w:pos="454"/>
               </w:tabs>
               <w:jc w:val="both"/>
               <w:rPr>
                 <w:rFonts w:eastAsiaTheme="majorEastAsia"/>
-                <w:color w:val="767171" w:themeColor="background2" w:themeShade="80"/>
+                <w:color w:val="70AD47" w:themeColor="accent6"/>
                 <w:sz w:val="24"/>
                 <w:szCs w:val="24"/>
               </w:rPr>
             </w:pPr>
+            <w:r>
+              <w:rPr>
+                <w:b/>
+                <w:color w:val="70AD47" w:themeColor="accent6"/>
+                <w:sz w:val="24"/>
+                <w:szCs w:val="24"/>
+              </w:rPr>
+              <w:t>Construir Modelos de datos para soportar los requerimientos de la organización acuerdo a un diseño definido y escalable en el tiempo</w:t>
+            </w:r>
           </w:p>
           <w:p>
             <w:pPr>
+              <w:pStyle w:val="Prrafodelista"/>
+              <w:numPr>
+                <w:ilvl w:val="0"/>
+                <w:numId w:val="41"/>
+              </w:numPr>
               <w:tabs>
                 <w:tab w:val="left" w:pos="454"/>
               </w:tabs>
               <w:jc w:val="both"/>
               <w:rPr>
                 <w:rFonts w:eastAsiaTheme="majorEastAsia"/>
-                <w:color w:val="767171" w:themeColor="background2" w:themeShade="80"/>
+                <w:color w:val="70AD47" w:themeColor="accent6"/>
                 <w:sz w:val="24"/>
                 <w:szCs w:val="24"/>
               </w:rPr>
             </w:pPr>
+            <w:r>
+              <w:rPr>
+                <w:b/>
+                <w:color w:val="70AD47" w:themeColor="accent6"/>
+                <w:sz w:val="24"/>
+                <w:szCs w:val="24"/>
+              </w:rPr>
+              <w:t>Programar consultas o rutinas para manipular información de una base de datos de acuerdo a los requerimientos de la organización.</w:t>
+            </w:r>
           </w:p>
           <w:p>
             <w:pPr>
+              <w:pStyle w:val="Prrafodelista"/>
+              <w:numPr>
+                <w:ilvl w:val="0"/>
+                <w:numId w:val="41"/>
+              </w:numPr>
               <w:tabs>
                 <w:tab w:val="left" w:pos="454"/>
               </w:tabs>
               <w:jc w:val="both"/>
               <w:rPr>
                 <w:rFonts w:eastAsiaTheme="majorEastAsia"/>
-                <w:color w:val="767171" w:themeColor="background2" w:themeShade="80"/>
+                <w:color w:val="70AD47" w:themeColor="accent6"/>
                 <w:sz w:val="24"/>
                 <w:szCs w:val="24"/>
               </w:rPr>
             </w:pPr>
+            <w:r>
+              <w:rPr>
+                <w:b/>
+                <w:color w:val="70AD47" w:themeColor="accent6"/>
+                <w:sz w:val="24"/>
+                <w:szCs w:val="24"/>
+              </w:rPr>
+              <w:t>Construir programas y rutinas de variada complejidad para dar solución a requerimientos de la organización, acordes a tecnologías de mercado y utilizando buenas prácticas de codificación</w:t>
+            </w:r>
           </w:p>
           <w:p>
             <w:pPr>
+              <w:pStyle w:val="Prrafodelista"/>
+              <w:numPr>
+                <w:ilvl w:val="0"/>
+                <w:numId w:val="41"/>
+              </w:numPr>
               <w:tabs>
                 <w:tab w:val="left" w:pos="454"/>
               </w:tabs>
               <w:jc w:val="both"/>
               <w:rPr>
                 <w:rFonts w:eastAsiaTheme="majorEastAsia"/>
-                <w:color w:val="767171" w:themeColor="background2" w:themeShade="80"/>
+                <w:color w:val="FF0000"/>
                 <w:sz w:val="24"/>
                 <w:szCs w:val="24"/>
               </w:rPr>
             </w:pPr>
+            <w:r>
+              <w:rPr>
+                <w:b/>
+                <w:color w:val="FF0000"/>
+                <w:sz w:val="24"/>
+                <w:szCs w:val="24"/>
+              </w:rPr>
+              <w:t>Realizar pruebas de certificación tanto de los productos como de los procesos utilizando buenas prácticas definidas por la industria.</w:t>
+            </w:r>
           </w:p>
           <w:p>
             <w:pPr>
+              <w:pStyle w:val="Prrafodelista"/>
+              <w:numPr>
+                <w:ilvl w:val="0"/>
+                <w:numId w:val="41"/>
+              </w:numPr>
               <w:tabs>
                 <w:tab w:val="left" w:pos="454"/>
               </w:tabs>
               <w:jc w:val="both"/>
               <w:rPr>
                 <w:rFonts w:eastAsiaTheme="majorEastAsia"/>
-                <w:color w:val="767171" w:themeColor="background2" w:themeShade="80"/>
+                <w:color w:val="FF0101"/>
                 <w:sz w:val="24"/>
                 <w:szCs w:val="24"/>
               </w:rPr>
             </w:pPr>
+            <w:r>
+              <w:rPr>
+                <w:b/>
+                <w:color w:val="FF0101"/>
+                <w:sz w:val="24"/>
+                <w:szCs w:val="24"/>
+              </w:rPr>
+              <w:t>Construir el modelo arquitectónico de una solución sistémica que soporte los procesos de negocio de acuerdo los requerimientos de la organización y estándares industria</w:t>
+            </w:r>
           </w:p>
           <w:p>
             <w:pPr>
+              <w:pStyle w:val="Prrafodelista"/>
+              <w:numPr>
+                <w:ilvl w:val="0"/>
+                <w:numId w:val="41"/>
+              </w:numPr>
               <w:tabs>
                 <w:tab w:val="left" w:pos="454"/>
               </w:tabs>
               <w:jc w:val="both"/>
               <w:rPr>
                 <w:rFonts w:eastAsiaTheme="majorEastAsia"/>
-                <w:color w:val="767171" w:themeColor="background2" w:themeShade="80"/>
+                <w:color w:val="70AD47" w:themeColor="accent6"/>
                 <w:sz w:val="24"/>
                 <w:szCs w:val="24"/>
               </w:rPr>
             </w:pPr>
+            <w:r>
+              <w:rPr>
+                <w:b/>
+                <w:color w:val="70AD47" w:themeColor="accent6"/>
+                <w:sz w:val="24"/>
+                <w:szCs w:val="24"/>
+              </w:rPr>
+              <w:t>Implementar soluciones sistémicas integrales para automatizar u optimizar procesos de negocio de acuerdo a las necesidades de la organización</w:t>
+            </w:r>
           </w:p>
           <w:p>
             <w:pPr>
+              <w:pStyle w:val="Prrafodelista"/>
+              <w:numPr>
+                <w:ilvl w:val="0"/>
+                <w:numId w:val="41"/>
+              </w:numPr>
               <w:tabs>
                 <w:tab w:val="left" w:pos="454"/>
               </w:tabs>
-              <w:ind w:left="171"/>
               <w:jc w:val="both"/>
               <w:rPr>
                 <w:rFonts w:eastAsiaTheme="majorEastAsia"/>
-                <w:color w:val="767171" w:themeColor="background2" w:themeShade="80"/>
+                <w:color w:val="FF0000"/>
                 <w:sz w:val="24"/>
                 <w:szCs w:val="24"/>
               </w:rPr>
             </w:pPr>
+            <w:r>
+              <w:rPr>
+                <w:b/>
+                <w:color w:val="FF0000"/>
+                <w:sz w:val="24"/>
+                <w:szCs w:val="24"/>
+              </w:rPr>
+              <w:t>Resolver las vulnerabilidades sistémicas para asegurar que el software construido cumple las normas de seguridad exigidas por la industria.</w:t>
+            </w:r>
           </w:p>
           <w:p>
             <w:pPr>
+              <w:pStyle w:val="Prrafodelista"/>
+              <w:numPr>
+                <w:ilvl w:val="0"/>
+                <w:numId w:val="41"/>
+              </w:numPr>
+              <w:tabs>
+                <w:tab w:val="left" w:pos="454"/>
+              </w:tabs>
               <w:jc w:val="both"/>
               <w:rPr>
                 <w:rFonts w:eastAsiaTheme="majorEastAsia"/>
-                <w:color w:val="767171" w:themeColor="background2" w:themeShade="80"/>
+                <w:color w:val="FF0101"/>
                 <w:sz w:val="24"/>
                 <w:szCs w:val="24"/>
               </w:rPr>
             </w:pPr>
+            <w:r>
+              <w:rPr>
+                <w:b/>
+                <w:color w:val="FF0101"/>
+                <w:sz w:val="24"/>
+                <w:szCs w:val="24"/>
+              </w:rPr>
+              <w:t>Gestionar proyectos informáticos, ofreciendo alternativas para la toma de decisiones de acuerdo a los requerimientos de la organización</w:t>
+            </w:r>
           </w:p>
           <w:p>
             <w:pPr>
+              <w:pStyle w:val="Prrafodelista"/>
+              <w:numPr>
+                <w:ilvl w:val="0"/>
+                <w:numId w:val="41"/>
+              </w:numPr>
+              <w:tabs>
+                <w:tab w:val="left" w:pos="454"/>
+              </w:tabs>
               <w:jc w:val="both"/>
               <w:rPr>
-                <w:rFonts w:ascii="Calibri" w:hAnsi="Calibri"/>
+                <w:rFonts w:eastAsiaTheme="majorEastAsia"/>
+                <w:color w:val="70AD47" w:themeColor="accent6"/>
+                <w:sz w:val="24"/>
+                <w:szCs w:val="24"/>
+              </w:rPr>
+            </w:pPr>
+            <w:r>
+              <w:rPr>
                 <w:b/>
-                <w:bCs/>
-              </w:rPr>
-            </w:pPr>
-          </w:p>
-          <w:p>
-            <w:pPr>
-              <w:jc w:val="both"/>
-              <w:rPr>
-                <w:rFonts w:ascii="Calibri" w:hAnsi="Calibri"/>
-                <w:b/>
-                <w:bCs/>
-              </w:rPr>
-            </w:pPr>
-          </w:p>
-          <w:p>
-            <w:pPr>
-              <w:jc w:val="both"/>
-              <w:rPr>
-                <w:rFonts w:ascii="Calibri" w:hAnsi="Calibri"/>
-                <w:b/>
-                <w:bCs/>
-              </w:rPr>
-            </w:pPr>
-          </w:p>
-          <w:p>
-            <w:pPr>
-              <w:jc w:val="both"/>
-              <w:rPr>
-                <w:rFonts w:ascii="Calibri" w:hAnsi="Calibri"/>
-                <w:b/>
-                <w:bCs/>
-              </w:rPr>
-            </w:pPr>
-          </w:p>
-          <w:p>
-            <w:pPr>
-              <w:jc w:val="both"/>
-              <w:rPr>
-                <w:rFonts w:ascii="Calibri" w:hAnsi="Calibri"/>
-                <w:b/>
-                <w:bCs/>
-              </w:rPr>
-            </w:pPr>
-          </w:p>
-          <w:p>
-            <w:pPr>
-              <w:jc w:val="both"/>
-              <w:rPr>
-                <w:rFonts w:ascii="Calibri" w:hAnsi="Calibri"/>
-                <w:b/>
-                <w:bCs/>
-              </w:rPr>
-            </w:pPr>
+                <w:color w:val="70AD47" w:themeColor="accent6"/>
+                <w:sz w:val="24"/>
+                <w:szCs w:val="24"/>
+              </w:rPr>
+              <w:t>Desarrollar la transformación de grandes volúmenes de datos para la obtención de información y conocimiento de la organización a fin de apoyar la toma de decisiones y la mejora de los procesos de negocio, de acuerdo a las necesidades de la organización.</w:t>
+            </w:r>
           </w:p>
           <w:p>
             <w:pPr>
@@ -1068,90 +1178,6 @@
     <w:p/>
     <w:p/>
     <w:p/>
-    <w:p>
-      <w:pPr>
-        <w:spacing w:after="0" w:line="360" w:lineRule="auto"/>
-        <w:jc w:val="both"/>
-        <w:rPr>
-          <w:b/>
-          <w:bCs/>
-          <w:sz w:val="24"/>
-          <w:szCs w:val="24"/>
-        </w:rPr>
-      </w:pPr>
-    </w:p>
-    <w:p>
-      <w:pPr>
-        <w:spacing w:after="0" w:line="360" w:lineRule="auto"/>
-        <w:jc w:val="both"/>
-        <w:rPr>
-          <w:b/>
-          <w:bCs/>
-          <w:sz w:val="24"/>
-          <w:szCs w:val="24"/>
-        </w:rPr>
-      </w:pPr>
-    </w:p>
-    <w:p>
-      <w:pPr>
-        <w:spacing w:after="0" w:line="360" w:lineRule="auto"/>
-        <w:jc w:val="both"/>
-        <w:rPr>
-          <w:b/>
-          <w:bCs/>
-          <w:sz w:val="24"/>
-          <w:szCs w:val="24"/>
-        </w:rPr>
-      </w:pPr>
-    </w:p>
-    <w:p>
-      <w:pPr>
-        <w:spacing w:after="0" w:line="360" w:lineRule="auto"/>
-        <w:jc w:val="both"/>
-        <w:rPr>
-          <w:b/>
-          <w:bCs/>
-          <w:sz w:val="24"/>
-          <w:szCs w:val="24"/>
-        </w:rPr>
-      </w:pPr>
-    </w:p>
-    <w:p>
-      <w:pPr>
-        <w:spacing w:after="0" w:line="360" w:lineRule="auto"/>
-        <w:jc w:val="both"/>
-        <w:rPr>
-          <w:b/>
-          <w:bCs/>
-          <w:sz w:val="24"/>
-          <w:szCs w:val="24"/>
-        </w:rPr>
-      </w:pPr>
-    </w:p>
-    <w:p>
-      <w:pPr>
-        <w:spacing w:after="0" w:line="360" w:lineRule="auto"/>
-        <w:jc w:val="both"/>
-        <w:rPr>
-          <w:b/>
-          <w:bCs/>
-          <w:sz w:val="24"/>
-          <w:szCs w:val="24"/>
-        </w:rPr>
-      </w:pPr>
-    </w:p>
-    <w:p>
-      <w:pPr>
-        <w:spacing w:after="0" w:line="360" w:lineRule="auto"/>
-        <w:jc w:val="both"/>
-        <w:rPr>
-          <w:b/>
-          <w:bCs/>
-          <w:sz w:val="24"/>
-          <w:szCs w:val="24"/>
-        </w:rPr>
-      </w:pPr>
-    </w:p>
     <w:p>
       <w:pPr>
         <w:spacing w:after="0" w:line="360" w:lineRule="auto"/>
@@ -1218,6 +1244,7 @@
                 <w:sz w:val="24"/>
                 <w:szCs w:val="24"/>
               </w:rPr>
+              <w:lastRenderedPageBreak/>
               <w:t>3. A partir de las respuestas anteriores y el perfil de egreso de tu carrera (competencias), responde las siguientes preguntas:</w:t>
             </w:r>
           </w:p>
@@ -1317,37 +1344,8 @@
                 <w:sz w:val="24"/>
                 <w:szCs w:val="24"/>
               </w:rPr>
-              <w:t>Da</w:t>
+              <w:t>data scientist</w:t>
             </w:r>
-            <w:r>
-              <w:rPr>
-                <w:rFonts w:eastAsiaTheme="majorEastAsia"/>
-                <w:color w:val="767171" w:themeColor="background2" w:themeShade="80"/>
-                <w:sz w:val="24"/>
-                <w:szCs w:val="24"/>
-              </w:rPr>
-              <w:t xml:space="preserve">ta </w:t>
-            </w:r>
-            <w:proofErr w:type="spellStart"/>
-            <w:r>
-              <w:rPr>
-                <w:rFonts w:eastAsiaTheme="majorEastAsia"/>
-                <w:color w:val="767171" w:themeColor="background2" w:themeShade="80"/>
-                <w:sz w:val="24"/>
-                <w:szCs w:val="24"/>
-              </w:rPr>
-              <w:t>c</w:t>
-            </w:r>
-            <w:r>
-              <w:rPr>
-                <w:rFonts w:eastAsiaTheme="majorEastAsia"/>
-                <w:color w:val="767171" w:themeColor="background2" w:themeShade="80"/>
-                <w:sz w:val="24"/>
-                <w:szCs w:val="24"/>
-              </w:rPr>
-              <w:t>ientist</w:t>
-            </w:r>
-            <w:proofErr w:type="spellEnd"/>
             <w:r>
               <w:rPr>
                 <w:rFonts w:eastAsiaTheme="majorEastAsia"/>
@@ -1385,34 +1383,33 @@
                 <w:szCs w:val="24"/>
               </w:rPr>
             </w:pPr>
-          </w:p>
-          <w:p>
-            <w:pPr>
-              <w:tabs>
-                <w:tab w:val="left" w:pos="454"/>
-              </w:tabs>
-              <w:jc w:val="both"/>
+            <w:r>
               <w:rPr>
                 <w:rFonts w:eastAsiaTheme="majorEastAsia"/>
                 <w:color w:val="767171" w:themeColor="background2" w:themeShade="80"/>
                 <w:sz w:val="24"/>
                 <w:szCs w:val="24"/>
               </w:rPr>
-            </w:pPr>
-          </w:p>
-          <w:p>
-            <w:pPr>
-              <w:tabs>
-                <w:tab w:val="left" w:pos="454"/>
-              </w:tabs>
-              <w:jc w:val="both"/>
+              <w:t xml:space="preserve">El área de desempeño que más me interesa es el de ciencia de datos y espero poder encontrar una práctica que </w:t>
+            </w:r>
+            <w:r>
               <w:rPr>
                 <w:rFonts w:eastAsiaTheme="majorEastAsia"/>
                 <w:color w:val="767171" w:themeColor="background2" w:themeShade="80"/>
                 <w:sz w:val="24"/>
                 <w:szCs w:val="24"/>
               </w:rPr>
-            </w:pPr>
+              <w:t>esté</w:t>
+            </w:r>
+            <w:r>
+              <w:rPr>
+                <w:rFonts w:eastAsiaTheme="majorEastAsia"/>
+                <w:color w:val="767171" w:themeColor="background2" w:themeShade="80"/>
+                <w:sz w:val="24"/>
+                <w:szCs w:val="24"/>
+              </w:rPr>
+              <w:t xml:space="preserve"> relacionada con ello para poder aprender más sobre el mundo profesional enfocado en esa área. </w:t>
+            </w:r>
           </w:p>
           <w:p>
             <w:pPr>
@@ -1483,6 +1480,15 @@
                 <w:szCs w:val="24"/>
               </w:rPr>
             </w:pPr>
+            <w:r>
+              <w:rPr>
+                <w:rFonts w:eastAsiaTheme="majorEastAsia"/>
+                <w:color w:val="767171" w:themeColor="background2" w:themeShade="80"/>
+                <w:sz w:val="24"/>
+                <w:szCs w:val="24"/>
+              </w:rPr>
+              <w:t>Mis competencias principales están relacionadas con la programación, por lo que si están relacionadas con mis intereses profesionales.</w:t>
+            </w:r>
           </w:p>
           <w:p>
             <w:pPr>
@@ -1497,34 +1503,35 @@
                 <w:szCs w:val="24"/>
               </w:rPr>
             </w:pPr>
-          </w:p>
-          <w:p>
-            <w:pPr>
-              <w:tabs>
-                <w:tab w:val="left" w:pos="454"/>
-              </w:tabs>
-              <w:jc w:val="both"/>
+            <w:r>
               <w:rPr>
                 <w:rFonts w:eastAsiaTheme="majorEastAsia"/>
                 <w:color w:val="767171" w:themeColor="background2" w:themeShade="80"/>
                 <w:sz w:val="24"/>
                 <w:szCs w:val="24"/>
               </w:rPr>
-            </w:pPr>
-          </w:p>
-          <w:p>
-            <w:pPr>
-              <w:tabs>
-                <w:tab w:val="left" w:pos="454"/>
-              </w:tabs>
-              <w:jc w:val="both"/>
+              <w:t>Una de las que me gustaría fortalecer es el poder identificar posibles vulnerabilidades y</w:t>
+            </w:r>
+            <w:r>
               <w:rPr>
                 <w:rFonts w:eastAsiaTheme="majorEastAsia"/>
                 <w:color w:val="767171" w:themeColor="background2" w:themeShade="80"/>
                 <w:sz w:val="24"/>
                 <w:szCs w:val="24"/>
-              </w:rPr>
-            </w:pPr>
+                <w:lang w:val="es-MX"/>
+              </w:rPr>
+              <w:t>/</w:t>
+            </w:r>
+            <w:r>
+              <w:rPr>
+                <w:rFonts w:eastAsiaTheme="majorEastAsia"/>
+                <w:color w:val="767171" w:themeColor="background2" w:themeShade="80"/>
+                <w:sz w:val="24"/>
+                <w:szCs w:val="24"/>
+                <w:lang w:val="es-MX"/>
+              </w:rPr>
+              <w:t>o soluciones para maximizar la funcionalidad de un proyecto.</w:t>
+            </w:r>
           </w:p>
           <w:p>
             <w:pPr>
@@ -1617,125 +1624,57 @@
               </w:tabs>
               <w:jc w:val="both"/>
               <w:rPr>
-                <w:rFonts w:eastAsiaTheme="majorEastAsia"/>
-                <w:color w:val="767171" w:themeColor="background2" w:themeShade="80"/>
-                <w:sz w:val="24"/>
-                <w:szCs w:val="24"/>
-              </w:rPr>
-            </w:pPr>
-          </w:p>
-          <w:p>
-            <w:pPr>
-              <w:tabs>
-                <w:tab w:val="left" w:pos="454"/>
-              </w:tabs>
-              <w:jc w:val="both"/>
-              <w:rPr>
-                <w:rFonts w:eastAsiaTheme="majorEastAsia"/>
-                <w:color w:val="767171" w:themeColor="background2" w:themeShade="80"/>
-                <w:sz w:val="24"/>
-                <w:szCs w:val="24"/>
-              </w:rPr>
-            </w:pPr>
-          </w:p>
-          <w:p>
-            <w:pPr>
-              <w:jc w:val="both"/>
-              <w:rPr>
                 <w:rFonts w:ascii="Calibri" w:hAnsi="Calibri"/>
                 <w:b/>
                 <w:bCs/>
                 <w:color w:val="1F4E79" w:themeColor="accent1" w:themeShade="80"/>
               </w:rPr>
             </w:pPr>
-          </w:p>
-          <w:p>
-            <w:pPr>
-              <w:jc w:val="both"/>
-              <w:rPr>
-                <w:rFonts w:ascii="Calibri" w:hAnsi="Calibri"/>
-                <w:b/>
-                <w:bCs/>
-                <w:color w:val="1F4E79" w:themeColor="accent1" w:themeShade="80"/>
-              </w:rPr>
-            </w:pPr>
-          </w:p>
-          <w:p>
-            <w:pPr>
-              <w:jc w:val="both"/>
-              <w:rPr>
-                <w:rFonts w:ascii="Calibri" w:hAnsi="Calibri"/>
-                <w:b/>
-                <w:bCs/>
-                <w:color w:val="1F4E79" w:themeColor="accent1" w:themeShade="80"/>
-              </w:rPr>
-            </w:pPr>
-          </w:p>
-          <w:p>
-            <w:pPr>
-              <w:jc w:val="both"/>
-              <w:rPr>
-                <w:rFonts w:ascii="Calibri" w:hAnsi="Calibri"/>
-                <w:b/>
-                <w:bCs/>
-                <w:color w:val="1F4E79" w:themeColor="accent1" w:themeShade="80"/>
-              </w:rPr>
-            </w:pPr>
-          </w:p>
-          <w:p>
-            <w:pPr>
-              <w:jc w:val="both"/>
-              <w:rPr>
-                <w:rFonts w:ascii="Calibri" w:hAnsi="Calibri"/>
-                <w:b/>
-                <w:bCs/>
-                <w:color w:val="1F4E79" w:themeColor="accent1" w:themeShade="80"/>
-              </w:rPr>
-            </w:pPr>
-          </w:p>
-          <w:p>
-            <w:pPr>
-              <w:jc w:val="both"/>
-              <w:rPr>
-                <w:rFonts w:ascii="Calibri" w:hAnsi="Calibri"/>
-                <w:b/>
-                <w:bCs/>
-                <w:color w:val="1F4E79" w:themeColor="accent1" w:themeShade="80"/>
-              </w:rPr>
-            </w:pPr>
-          </w:p>
-          <w:p>
-            <w:pPr>
-              <w:jc w:val="both"/>
-              <w:rPr>
-                <w:rFonts w:ascii="Calibri" w:hAnsi="Calibri"/>
-                <w:b/>
-                <w:bCs/>
-                <w:color w:val="1F4E79" w:themeColor="accent1" w:themeShade="80"/>
-              </w:rPr>
-            </w:pPr>
-          </w:p>
-          <w:p>
-            <w:pPr>
-              <w:jc w:val="both"/>
-              <w:rPr>
-                <w:rFonts w:ascii="Calibri" w:hAnsi="Calibri"/>
-                <w:b/>
-                <w:bCs/>
-                <w:color w:val="1F4E79" w:themeColor="accent1" w:themeShade="80"/>
-              </w:rPr>
-            </w:pPr>
-          </w:p>
-          <w:p>
-            <w:pPr>
-              <w:jc w:val="both"/>
-              <w:rPr>
-                <w:rFonts w:ascii="Calibri" w:hAnsi="Calibri"/>
-                <w:b/>
-                <w:bCs/>
-                <w:color w:val="1F4E79" w:themeColor="accent1" w:themeShade="80"/>
-              </w:rPr>
-            </w:pPr>
+            <w:r>
+              <w:rPr>
+                <w:rFonts w:eastAsiaTheme="majorEastAsia"/>
+                <w:color w:val="767171" w:themeColor="background2" w:themeShade="80"/>
+                <w:sz w:val="24"/>
+                <w:szCs w:val="24"/>
+              </w:rPr>
+              <w:t>En 5 años más me gustaría ser un profesional que tenga un buen manejo en el área que me quiero desempeñar y me gustaría estar</w:t>
+            </w:r>
+            <w:r>
+              <w:rPr>
+                <w:rFonts w:eastAsiaTheme="majorEastAsia"/>
+                <w:color w:val="767171" w:themeColor="background2" w:themeShade="80"/>
+                <w:sz w:val="24"/>
+                <w:szCs w:val="24"/>
+              </w:rPr>
+              <w:t xml:space="preserve"> trabajando como profesional en el área de </w:t>
+            </w:r>
+            <w:r>
+              <w:rPr>
+                <w:rFonts w:eastAsiaTheme="majorEastAsia"/>
+                <w:color w:val="767171" w:themeColor="background2" w:themeShade="80"/>
+                <w:sz w:val="24"/>
+                <w:szCs w:val="24"/>
+              </w:rPr>
+              <w:t>data scientist</w:t>
+            </w:r>
+            <w:r>
+              <w:rPr>
+                <w:rFonts w:eastAsiaTheme="majorEastAsia"/>
+                <w:color w:val="767171" w:themeColor="background2" w:themeShade="80"/>
+                <w:sz w:val="24"/>
+                <w:szCs w:val="24"/>
+              </w:rPr>
+              <w:t>, además de ser un área en el que puedo estar en constante</w:t>
+            </w:r>
+            <w:r>
+              <w:rPr>
+                <w:rFonts w:eastAsiaTheme="majorEastAsia"/>
+                <w:color w:val="767171" w:themeColor="background2" w:themeShade="80"/>
+                <w:sz w:val="24"/>
+                <w:szCs w:val="24"/>
+              </w:rPr>
+              <w:t xml:space="preserve"> estudio, es algo que me motiva ya que dentro de cada aprendizaje podre construirme como profesional y de tal forma ser un profesional más cotizado en el mercado.</w:t>
+            </w:r>
           </w:p>
           <w:p>
             <w:pPr>
@@ -1760,6 +1699,42 @@
           <w:sz w:val="24"/>
           <w:szCs w:val="24"/>
           <w:lang w:eastAsia="ja-JP"/>
+        </w:rPr>
+      </w:pPr>
+    </w:p>
+    <w:p>
+      <w:pPr>
+        <w:spacing w:after="0" w:line="360" w:lineRule="auto"/>
+        <w:jc w:val="both"/>
+        <w:rPr>
+          <w:b/>
+          <w:bCs/>
+          <w:sz w:val="24"/>
+          <w:szCs w:val="24"/>
+        </w:rPr>
+      </w:pPr>
+    </w:p>
+    <w:p>
+      <w:pPr>
+        <w:spacing w:after="0" w:line="360" w:lineRule="auto"/>
+        <w:jc w:val="both"/>
+        <w:rPr>
+          <w:b/>
+          <w:bCs/>
+          <w:sz w:val="24"/>
+          <w:szCs w:val="24"/>
+        </w:rPr>
+      </w:pPr>
+    </w:p>
+    <w:p>
+      <w:pPr>
+        <w:spacing w:after="0" w:line="360" w:lineRule="auto"/>
+        <w:jc w:val="both"/>
+        <w:rPr>
+          <w:b/>
+          <w:bCs/>
+          <w:sz w:val="24"/>
+          <w:szCs w:val="24"/>
         </w:rPr>
       </w:pPr>
     </w:p>
@@ -1864,6 +1839,7 @@
                 <w:sz w:val="24"/>
                 <w:szCs w:val="24"/>
               </w:rPr>
+              <w:lastRenderedPageBreak/>
               <w:t xml:space="preserve">4. Finalmente, piensa en el proyecto que desarrollarás en APT y responde a las siguientes preguntas: </w:t>
             </w:r>
           </w:p>
@@ -1944,47 +1920,15 @@
                 <w:szCs w:val="24"/>
               </w:rPr>
             </w:pPr>
-          </w:p>
-          <w:p>
-            <w:pPr>
-              <w:tabs>
-                <w:tab w:val="left" w:pos="454"/>
-              </w:tabs>
-              <w:jc w:val="both"/>
+            <w:r>
               <w:rPr>
                 <w:rFonts w:eastAsiaTheme="majorEastAsia"/>
                 <w:color w:val="767171" w:themeColor="background2" w:themeShade="80"/>
                 <w:sz w:val="24"/>
                 <w:szCs w:val="24"/>
               </w:rPr>
-            </w:pPr>
-          </w:p>
-          <w:p>
-            <w:pPr>
-              <w:tabs>
-                <w:tab w:val="left" w:pos="454"/>
-              </w:tabs>
-              <w:jc w:val="both"/>
-              <w:rPr>
-                <w:rFonts w:eastAsiaTheme="majorEastAsia"/>
-                <w:color w:val="767171" w:themeColor="background2" w:themeShade="80"/>
-                <w:sz w:val="24"/>
-                <w:szCs w:val="24"/>
-              </w:rPr>
-            </w:pPr>
-          </w:p>
-          <w:p>
-            <w:pPr>
-              <w:tabs>
-                <w:tab w:val="left" w:pos="454"/>
-              </w:tabs>
-              <w:jc w:val="both"/>
-              <w:rPr>
-                <w:rFonts w:eastAsiaTheme="majorEastAsia"/>
-                <w:sz w:val="24"/>
-                <w:szCs w:val="24"/>
-              </w:rPr>
-            </w:pPr>
+              <w:t>Si, se relacionan ya que poseen programación y estructuras de proyectos reales, pasando por todas las áreas lo cual es bastante importante para mí. Cualquiera de los 2 proyectos que realicemos se ajustan a mi futuro ya que en ambos poseen similares estructuras, pero con diferentes contextos.</w:t>
+            </w:r>
           </w:p>
           <w:p>
             <w:pPr>
@@ -2098,14 +2042,10 @@
           <w:p>
             <w:pPr>
               <w:pStyle w:val="Prrafodelista"/>
-              <w:numPr>
-                <w:ilvl w:val="0"/>
-                <w:numId w:val="12"/>
-              </w:numPr>
               <w:tabs>
                 <w:tab w:val="left" w:pos="1021"/>
               </w:tabs>
-              <w:ind w:left="454" w:firstLine="142"/>
+              <w:ind w:left="596"/>
               <w:jc w:val="both"/>
               <w:rPr>
                 <w:rFonts w:eastAsiaTheme="majorEastAsia"/>
@@ -2117,10 +2057,11 @@
             <w:r>
               <w:rPr>
                 <w:rFonts w:eastAsiaTheme="majorEastAsia"/>
-                <w:sz w:val="24"/>
-                <w:szCs w:val="24"/>
-              </w:rPr>
-              <w:t xml:space="preserve">¿Qué tipo de proyecto podría ayudarte más en tu desarrollo profesional? </w:t>
+                <w:color w:val="767171" w:themeColor="background2" w:themeShade="80"/>
+                <w:sz w:val="24"/>
+                <w:szCs w:val="24"/>
+              </w:rPr>
+              <w:t xml:space="preserve">R-. Áreas cuales si tenga un buen dominio y otras áreas donde tenga dominio suficiente para entender que estoy realizando.   </w:t>
             </w:r>
           </w:p>
           <w:p>
@@ -2148,21 +2089,94 @@
                 <w:sz w:val="24"/>
                 <w:szCs w:val="24"/>
               </w:rPr>
+              <w:t xml:space="preserve">¿Qué tipo de proyecto podría ayudarte más en tu desarrollo profesional? </w:t>
+            </w:r>
+          </w:p>
+          <w:p>
+            <w:pPr>
+              <w:pStyle w:val="Prrafodelista"/>
+              <w:tabs>
+                <w:tab w:val="left" w:pos="1021"/>
+              </w:tabs>
+              <w:ind w:left="596"/>
+              <w:jc w:val="both"/>
+              <w:rPr>
+                <w:rFonts w:eastAsiaTheme="majorEastAsia"/>
+                <w:color w:val="7F7F7F" w:themeColor="text1" w:themeTint="80"/>
+                <w:sz w:val="24"/>
+                <w:szCs w:val="24"/>
+              </w:rPr>
+            </w:pPr>
+            <w:r>
+              <w:rPr>
+                <w:rFonts w:eastAsiaTheme="majorEastAsia"/>
+                <w:color w:val="7F7F7F" w:themeColor="text1" w:themeTint="80"/>
+                <w:sz w:val="24"/>
+                <w:szCs w:val="24"/>
+              </w:rPr>
+              <w:t>R-. La verdad un proyecto que pueda ayudar a la gente, que puedan ver seguimiento de lo que están realizando o sobre el consumo de energía, y que puedan ver a través de Dashboards como van progresando o formas para actuar para minimizar el consumo de energía.</w:t>
+            </w:r>
+          </w:p>
+          <w:p>
+            <w:pPr>
+              <w:pStyle w:val="Prrafodelista"/>
+              <w:numPr>
+                <w:ilvl w:val="0"/>
+                <w:numId w:val="12"/>
+              </w:numPr>
+              <w:tabs>
+                <w:tab w:val="left" w:pos="1021"/>
+              </w:tabs>
+              <w:ind w:left="454" w:firstLine="142"/>
+              <w:jc w:val="both"/>
+              <w:rPr>
+                <w:rFonts w:eastAsiaTheme="majorEastAsia"/>
+                <w:color w:val="767171" w:themeColor="background2" w:themeShade="80"/>
+                <w:sz w:val="24"/>
+                <w:szCs w:val="24"/>
+              </w:rPr>
+            </w:pPr>
+            <w:r>
+              <w:rPr>
+                <w:rFonts w:eastAsiaTheme="majorEastAsia"/>
+                <w:sz w:val="24"/>
+                <w:szCs w:val="24"/>
+              </w:rPr>
               <w:t xml:space="preserve">¿En qué contexto se debería situar este Proyecto APT?  </w:t>
             </w:r>
           </w:p>
           <w:p>
             <w:pPr>
+              <w:pStyle w:val="Prrafodelista"/>
               <w:tabs>
                 <w:tab w:val="left" w:pos="1021"/>
               </w:tabs>
-              <w:ind w:firstLine="142"/>
+              <w:ind w:left="596"/>
+              <w:jc w:val="both"/>
+              <w:rPr>
+                <w:rFonts w:eastAsiaTheme="majorEastAsia"/>
+                <w:color w:val="767171" w:themeColor="background2" w:themeShade="80"/>
+                <w:sz w:val="24"/>
+                <w:szCs w:val="24"/>
+              </w:rPr>
+            </w:pPr>
+            <w:r>
+              <w:rPr>
+                <w:rFonts w:eastAsiaTheme="majorEastAsia"/>
+                <w:color w:val="767171" w:themeColor="background2" w:themeShade="80"/>
+                <w:sz w:val="24"/>
+                <w:szCs w:val="24"/>
+              </w:rPr>
+              <w:t>R-. Debería situarse en una problemática que tenga la gente y que esta solución sea de fácil acceso para que se pueda utilizar de forma masiva. También se debería tener en cuenta los consejos de las personas para que esta solución se vaya mejorando con el tiempo y que se pueda maximizar su eficiencia y su potencial.</w:t>
+            </w:r>
+          </w:p>
+          <w:p>
+            <w:pPr>
               <w:jc w:val="both"/>
               <w:rPr>
                 <w:rFonts w:ascii="Calibri" w:hAnsi="Calibri"/>
                 <w:b/>
                 <w:bCs/>
-                <w:color w:val="1F4E79" w:themeColor="accent1" w:themeShade="80"/>
               </w:rPr>
             </w:pPr>
           </w:p>
@@ -2173,7 +2187,6 @@
                 <w:rFonts w:ascii="Calibri" w:hAnsi="Calibri"/>
                 <w:b/>
                 <w:bCs/>
-                <w:color w:val="1F4E79" w:themeColor="accent1" w:themeShade="80"/>
               </w:rPr>
             </w:pPr>
           </w:p>
@@ -2184,106 +2197,6 @@
                 <w:rFonts w:ascii="Calibri" w:hAnsi="Calibri"/>
                 <w:b/>
                 <w:bCs/>
-              </w:rPr>
-            </w:pPr>
-          </w:p>
-          <w:p>
-            <w:pPr>
-              <w:jc w:val="both"/>
-              <w:rPr>
-                <w:rFonts w:ascii="Calibri" w:hAnsi="Calibri"/>
-                <w:b/>
-                <w:bCs/>
-              </w:rPr>
-            </w:pPr>
-          </w:p>
-          <w:p>
-            <w:pPr>
-              <w:jc w:val="both"/>
-              <w:rPr>
-                <w:rFonts w:ascii="Calibri" w:hAnsi="Calibri"/>
-                <w:b/>
-                <w:bCs/>
-              </w:rPr>
-            </w:pPr>
-          </w:p>
-          <w:p>
-            <w:pPr>
-              <w:jc w:val="both"/>
-              <w:rPr>
-                <w:rFonts w:ascii="Calibri" w:hAnsi="Calibri"/>
-                <w:b/>
-                <w:bCs/>
-              </w:rPr>
-            </w:pPr>
-          </w:p>
-          <w:p>
-            <w:pPr>
-              <w:jc w:val="both"/>
-              <w:rPr>
-                <w:rFonts w:ascii="Calibri" w:hAnsi="Calibri"/>
-                <w:b/>
-                <w:bCs/>
-              </w:rPr>
-            </w:pPr>
-          </w:p>
-          <w:p>
-            <w:pPr>
-              <w:jc w:val="both"/>
-              <w:rPr>
-                <w:rFonts w:ascii="Calibri" w:hAnsi="Calibri"/>
-                <w:b/>
-                <w:bCs/>
-              </w:rPr>
-            </w:pPr>
-          </w:p>
-          <w:p>
-            <w:pPr>
-              <w:jc w:val="both"/>
-              <w:rPr>
-                <w:rFonts w:ascii="Calibri" w:hAnsi="Calibri"/>
-                <w:b/>
-                <w:bCs/>
-              </w:rPr>
-            </w:pPr>
-          </w:p>
-          <w:p>
-            <w:pPr>
-              <w:jc w:val="both"/>
-              <w:rPr>
-                <w:rFonts w:ascii="Calibri" w:hAnsi="Calibri"/>
-                <w:b/>
-                <w:bCs/>
-              </w:rPr>
-            </w:pPr>
-          </w:p>
-          <w:p>
-            <w:pPr>
-              <w:jc w:val="both"/>
-              <w:rPr>
-                <w:rFonts w:ascii="Calibri" w:hAnsi="Calibri"/>
-                <w:b/>
-                <w:bCs/>
-              </w:rPr>
-            </w:pPr>
-          </w:p>
-          <w:p>
-            <w:pPr>
-              <w:jc w:val="both"/>
-              <w:rPr>
-                <w:rFonts w:ascii="Calibri" w:hAnsi="Calibri"/>
-                <w:b/>
-                <w:bCs/>
-              </w:rPr>
-            </w:pPr>
-          </w:p>
-          <w:p>
-            <w:pPr>
-              <w:jc w:val="both"/>
-              <w:rPr>
-                <w:rFonts w:ascii="Calibri" w:hAnsi="Calibri"/>
-                <w:b/>
-                <w:bCs/>
                 <w:color w:val="1F4E79" w:themeColor="accent1" w:themeShade="80"/>
               </w:rPr>
             </w:pPr>
@@ -2291,18 +2204,6 @@
         </w:tc>
       </w:tr>
     </w:tbl>
-    <w:p>
-      <w:pPr>
-        <w:spacing w:after="0" w:line="360" w:lineRule="auto"/>
-        <w:jc w:val="both"/>
-        <w:rPr>
-          <w:color w:val="595959" w:themeColor="text1" w:themeTint="A6"/>
-          <w:sz w:val="24"/>
-          <w:szCs w:val="24"/>
-          <w:lang w:eastAsia="ja-JP"/>
-        </w:rPr>
-      </w:pPr>
-    </w:p>
     <w:p>
       <w:pPr>
         <w:rPr>
@@ -2572,7 +2473,7 @@
             </mc:Choice>
             <mc:Fallback>
               <w:pict>
-                <v:group w14:anchorId="51D00065" id="Grupo 32" o:spid="_x0000_s1026" style="position:absolute;margin-left:0;margin-top:0;width:610.5pt;height:15pt;z-index:251659264;mso-width-percent:1000;mso-position-horizontal:center;mso-position-horizontal-relative:page;mso-position-vertical:center;mso-position-vertical-relative:bottom-margin-area;mso-width-percent:1000" coordorigin=",14970" coordsize="12255,300" o:gfxdata="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">
+                <v:group w14:anchorId="51D00065" id="Grupo 32" o:spid="_x0000_s1026" style="position:absolute;margin-left:0;margin-top:0;width:610.5pt;height:15pt;z-index:251659264;mso-width-percent:1000;mso-position-horizontal:center;mso-position-horizontal-relative:page;mso-position-vertical:center;mso-position-vertical-relative:bottom-margin-area;mso-width-percent:1000" coordorigin=",14970" coordsize="12255,300" o:gfxdata="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">
                   <v:shapetype id="_x0000_t202" coordsize="21600,21600" o:spt="202" path="m,l,21600r21600,l21600,xe">
                     <v:stroke joinstyle="miter"/>
                     <v:path gradientshapeok="t" o:connecttype="rect"/>
@@ -7081,7 +6982,7 @@
       <w:lvlText w:val="o"/>
       <w:lvlJc w:val="left"/>
       <w:pPr>
-        <w:ind w:left="720" w:hanging="360"/>
+        <w:ind w:left="1353" w:hanging="360"/>
       </w:pPr>
       <w:rPr>
         <w:rFonts w:ascii="Courier New" w:hAnsi="Courier New" w:cs="Courier New" w:hint="default"/>
@@ -7185,6 +7086,119 @@
     </w:lvl>
   </w:abstractNum>
   <w:abstractNum w:abstractNumId="36" w15:restartNumberingAfterBreak="0">
+    <w:nsid w:val="7A975712"/>
+    <w:multiLevelType w:val="hybridMultilevel"/>
+    <w:tmpl w:val="2B12D9FC"/>
+    <w:lvl w:ilvl="0" w:tplc="080A0001">
+      <w:start w:val="1"/>
+      <w:numFmt w:val="bullet"/>
+      <w:lvlText w:val=""/>
+      <w:lvlJc w:val="left"/>
+      <w:pPr>
+        <w:ind w:left="720" w:hanging="360"/>
+      </w:pPr>
+      <w:rPr>
+        <w:rFonts w:ascii="Symbol" w:hAnsi="Symbol" w:hint="default"/>
+      </w:rPr>
+    </w:lvl>
+    <w:lvl w:ilvl="1" w:tplc="080A0003" w:tentative="1">
+      <w:start w:val="1"/>
+      <w:numFmt w:val="bullet"/>
+      <w:lvlText w:val="o"/>
+      <w:lvlJc w:val="left"/>
+      <w:pPr>
+        <w:ind w:left="1440" w:hanging="360"/>
+      </w:pPr>
+      <w:rPr>
+        <w:rFonts w:ascii="Courier New" w:hAnsi="Courier New" w:cs="Courier New" w:hint="default"/>
+      </w:rPr>
+    </w:lvl>
+    <w:lvl w:ilvl="2" w:tplc="080A0005" w:tentative="1">
+      <w:start w:val="1"/>
+      <w:numFmt w:val="bullet"/>
+      <w:lvlText w:val=""/>
+      <w:lvlJc w:val="left"/>
+      <w:pPr>
+        <w:ind w:left="2160" w:hanging="360"/>
+      </w:pPr>
+      <w:rPr>
+        <w:rFonts w:ascii="Wingdings" w:hAnsi="Wingdings" w:hint="default"/>
+      </w:rPr>
+    </w:lvl>
+    <w:lvl w:ilvl="3" w:tplc="080A0001" w:tentative="1">
+      <w:start w:val="1"/>
+      <w:numFmt w:val="bullet"/>
+      <w:lvlText w:val=""/>
+      <w:lvlJc w:val="left"/>
+      <w:pPr>
+        <w:ind w:left="2880" w:hanging="360"/>
+      </w:pPr>
+      <w:rPr>
+        <w:rFonts w:ascii="Symbol" w:hAnsi="Symbol" w:hint="default"/>
+      </w:rPr>
+    </w:lvl>
+    <w:lvl w:ilvl="4" w:tplc="080A0003" w:tentative="1">
+      <w:start w:val="1"/>
+      <w:numFmt w:val="bullet"/>
+      <w:lvlText w:val="o"/>
+      <w:lvlJc w:val="left"/>
+      <w:pPr>
+        <w:ind w:left="3600" w:hanging="360"/>
+      </w:pPr>
+      <w:rPr>
+        <w:rFonts w:ascii="Courier New" w:hAnsi="Courier New" w:cs="Courier New" w:hint="default"/>
+      </w:rPr>
+    </w:lvl>
+    <w:lvl w:ilvl="5" w:tplc="080A0005" w:tentative="1">
+      <w:start w:val="1"/>
+      <w:numFmt w:val="bullet"/>
+      <w:lvlText w:val=""/>
+      <w:lvlJc w:val="left"/>
+      <w:pPr>
+        <w:ind w:left="4320" w:hanging="360"/>
+      </w:pPr>
+      <w:rPr>
+        <w:rFonts w:ascii="Wingdings" w:hAnsi="Wingdings" w:hint="default"/>
+      </w:rPr>
+    </w:lvl>
+    <w:lvl w:ilvl="6" w:tplc="080A0001" w:tentative="1">
+      <w:start w:val="1"/>
+      <w:numFmt w:val="bullet"/>
+      <w:lvlText w:val=""/>
+      <w:lvlJc w:val="left"/>
+      <w:pPr>
+        <w:ind w:left="5040" w:hanging="360"/>
+      </w:pPr>
+      <w:rPr>
+        <w:rFonts w:ascii="Symbol" w:hAnsi="Symbol" w:hint="default"/>
+      </w:rPr>
+    </w:lvl>
+    <w:lvl w:ilvl="7" w:tplc="080A0003" w:tentative="1">
+      <w:start w:val="1"/>
+      <w:numFmt w:val="bullet"/>
+      <w:lvlText w:val="o"/>
+      <w:lvlJc w:val="left"/>
+      <w:pPr>
+        <w:ind w:left="5760" w:hanging="360"/>
+      </w:pPr>
+      <w:rPr>
+        <w:rFonts w:ascii="Courier New" w:hAnsi="Courier New" w:cs="Courier New" w:hint="default"/>
+      </w:rPr>
+    </w:lvl>
+    <w:lvl w:ilvl="8" w:tplc="080A0005" w:tentative="1">
+      <w:start w:val="1"/>
+      <w:numFmt w:val="bullet"/>
+      <w:lvlText w:val=""/>
+      <w:lvlJc w:val="left"/>
+      <w:pPr>
+        <w:ind w:left="6480" w:hanging="360"/>
+      </w:pPr>
+      <w:rPr>
+        <w:rFonts w:ascii="Wingdings" w:hAnsi="Wingdings" w:hint="default"/>
+      </w:rPr>
+    </w:lvl>
+  </w:abstractNum>
+  <w:abstractNum w:abstractNumId="37" w15:restartNumberingAfterBreak="0">
     <w:nsid w:val="7AB36760"/>
     <w:multiLevelType w:val="hybridMultilevel"/>
     <w:tmpl w:val="2A60134C"/>
@@ -7270,7 +7284,7 @@
       </w:pPr>
     </w:lvl>
   </w:abstractNum>
-  <w:abstractNum w:abstractNumId="37" w15:restartNumberingAfterBreak="0">
+  <w:abstractNum w:abstractNumId="38" w15:restartNumberingAfterBreak="0">
     <w:nsid w:val="7B9B44FE"/>
     <w:multiLevelType w:val="multilevel"/>
     <w:tmpl w:val="06565EEA"/>
@@ -7419,7 +7433,7 @@
       </w:rPr>
     </w:lvl>
   </w:abstractNum>
-  <w:abstractNum w:abstractNumId="38" w15:restartNumberingAfterBreak="0">
+  <w:abstractNum w:abstractNumId="39" w15:restartNumberingAfterBreak="0">
     <w:nsid w:val="7DBB548A"/>
     <w:multiLevelType w:val="multilevel"/>
     <w:tmpl w:val="D5CA36FE"/>
@@ -7568,7 +7582,7 @@
       </w:rPr>
     </w:lvl>
   </w:abstractNum>
-  <w:abstractNum w:abstractNumId="39" w15:restartNumberingAfterBreak="0">
+  <w:abstractNum w:abstractNumId="40" w15:restartNumberingAfterBreak="0">
     <w:nsid w:val="7F291C01"/>
     <w:multiLevelType w:val="hybridMultilevel"/>
     <w:tmpl w:val="19B0EB20"/>
@@ -7724,7 +7738,7 @@
     <w:abstractNumId w:val="1"/>
   </w:num>
   <w:num w:numId="15">
-    <w:abstractNumId w:val="36"/>
+    <w:abstractNumId w:val="37"/>
   </w:num>
   <w:num w:numId="16">
     <w:abstractNumId w:val="21"/>
@@ -7739,7 +7753,7 @@
     <w:abstractNumId w:val="10"/>
   </w:num>
   <w:num w:numId="20">
-    <w:abstractNumId w:val="39"/>
+    <w:abstractNumId w:val="40"/>
   </w:num>
   <w:num w:numId="21">
     <w:abstractNumId w:val="34"/>
@@ -7781,7 +7795,7 @@
     <w:abstractNumId w:val="32"/>
   </w:num>
   <w:num w:numId="34">
-    <w:abstractNumId w:val="38"/>
+    <w:abstractNumId w:val="39"/>
   </w:num>
   <w:num w:numId="35">
     <w:abstractNumId w:val="6"/>
@@ -7790,7 +7804,7 @@
     <w:abstractNumId w:val="25"/>
   </w:num>
   <w:num w:numId="37">
-    <w:abstractNumId w:val="37"/>
+    <w:abstractNumId w:val="38"/>
   </w:num>
   <w:num w:numId="38">
     <w:abstractNumId w:val="27"/>
@@ -7800,6 +7814,9 @@
   </w:num>
   <w:num w:numId="40">
     <w:abstractNumId w:val="33"/>
+  </w:num>
+  <w:num w:numId="41">
+    <w:abstractNumId w:val="36"/>
   </w:num>
   <w:numIdMacAtCleanup w:val="18"/>
 </w:numbering>
@@ -7928,6 +7945,7 @@
     <w:lsdException w:name="HTML Sample" w:semiHidden="1" w:unhideWhenUsed="1"/>
     <w:lsdException w:name="HTML Typewriter" w:semiHidden="1" w:unhideWhenUsed="1"/>
     <w:lsdException w:name="HTML Variable" w:semiHidden="1" w:unhideWhenUsed="1"/>
+    <w:lsdException w:name="Normal Table" w:semiHidden="1" w:unhideWhenUsed="1"/>
     <w:lsdException w:name="annotation subject" w:semiHidden="1" w:unhideWhenUsed="1"/>
     <w:lsdException w:name="No List" w:semiHidden="1" w:unhideWhenUsed="1"/>
     <w:lsdException w:name="Outline List 1" w:semiHidden="1" w:unhideWhenUsed="1"/>
@@ -7970,8 +7988,11 @@
     <w:lsdException w:name="Table Contemporary" w:semiHidden="1" w:unhideWhenUsed="1"/>
     <w:lsdException w:name="Table Elegant" w:semiHidden="1" w:unhideWhenUsed="1"/>
     <w:lsdException w:name="Table Professional" w:semiHidden="1" w:unhideWhenUsed="1"/>
+    <w:lsdException w:name="Table Subtle 1" w:semiHidden="1" w:unhideWhenUsed="1"/>
     <w:lsdException w:name="Table Subtle 2" w:semiHidden="1" w:unhideWhenUsed="1"/>
     <w:lsdException w:name="Table Web 1" w:semiHidden="1" w:unhideWhenUsed="1"/>
+    <w:lsdException w:name="Table Web 2" w:semiHidden="1" w:unhideWhenUsed="1"/>
+    <w:lsdException w:name="Table Web 3" w:semiHidden="1" w:unhideWhenUsed="1"/>
     <w:lsdException w:name="Balloon Text" w:semiHidden="1" w:unhideWhenUsed="1"/>
     <w:lsdException w:name="Table Grid" w:uiPriority="39"/>
     <w:lsdException w:name="Table Theme" w:semiHidden="1" w:unhideWhenUsed="1"/>
@@ -9517,16 +9538,6 @@
 </file>
 
 <file path=customXml/item1.xml><?xml version="1.0" encoding="utf-8"?>
-<b:Sources xmlns:b="http://schemas.openxmlformats.org/officeDocument/2006/bibliography" xmlns="http://schemas.openxmlformats.org/officeDocument/2006/bibliography" SelectedStyle="\APASixthEditionOfficeOnline.xsl" StyleName="APA" Version="6"/>
-</file>
-
-<file path=customXml/item2.xml><?xml version="1.0" encoding="utf-8"?>
-<p:properties xmlns:p="http://schemas.microsoft.com/office/2006/metadata/properties" xmlns:xsi="http://www.w3.org/2001/XMLSchema-instance" xmlns:pc="http://schemas.microsoft.com/office/infopath/2007/PartnerControls">
-  <documentManagement/>
-</p:properties>
-</file>
-
-<file path=customXml/item3.xml><?xml version="1.0" encoding="utf-8"?>
 <ct:contentTypeSchema xmlns:ct="http://schemas.microsoft.com/office/2006/metadata/contentType" xmlns:ma="http://schemas.microsoft.com/office/2006/metadata/properties/metaAttributes" ct:_="" ma:_="" ma:contentTypeName="Documento" ma:contentTypeID="0x010100E96778489EE7714D8BD12CC105EB918B" ma:contentTypeVersion="2" ma:contentTypeDescription="Crear nuevo documento." ma:contentTypeScope="" ma:versionID="416c5c7ae9b5d54d83875cd3c65194e3">
   <xsd:schema xmlns:xsd="http://www.w3.org/2001/XMLSchema" xmlns:xs="http://www.w3.org/2001/XMLSchema" xmlns:p="http://schemas.microsoft.com/office/2006/metadata/properties" xmlns:ns2="126e8a1c-9ea9-435a-ac89-d06c80d62e30" targetNamespace="http://schemas.microsoft.com/office/2006/metadata/properties" ma:root="true" ma:fieldsID="70a237c842677bd850644f8595079f5e" ns2:_="">
     <xsd:import namespace="126e8a1c-9ea9-435a-ac89-d06c80d62e30"/>
@@ -9658,6 +9669,16 @@
 </ct:contentTypeSchema>
 </file>
 
+<file path=customXml/item2.xml><?xml version="1.0" encoding="utf-8"?>
+<p:properties xmlns:p="http://schemas.microsoft.com/office/2006/metadata/properties" xmlns:xsi="http://www.w3.org/2001/XMLSchema-instance" xmlns:pc="http://schemas.microsoft.com/office/infopath/2007/PartnerControls">
+  <documentManagement/>
+</p:properties>
+</file>
+
+<file path=customXml/item3.xml><?xml version="1.0" encoding="utf-8"?>
+<b:Sources xmlns:b="http://schemas.openxmlformats.org/officeDocument/2006/bibliography" xmlns="http://schemas.openxmlformats.org/officeDocument/2006/bibliography" SelectedStyle="\APASixthEditionOfficeOnline.xsl" StyleName="APA" Version="6"/>
+</file>
+
 <file path=customXml/item4.xml><?xml version="1.0" encoding="utf-8"?>
 <?mso-contentType ?>
 <FormTemplates xmlns="http://schemas.microsoft.com/sharepoint/v3/contenttype/forms">
@@ -9668,23 +9689,6 @@
 </file>
 
 <file path=customXml/itemProps1.xml><?xml version="1.0" encoding="utf-8"?>
-<ds:datastoreItem xmlns:ds="http://schemas.openxmlformats.org/officeDocument/2006/customXml" ds:itemID="{38798A93-35BB-4E36-97F5-7254B21EAFCC}">
-  <ds:schemaRefs>
-    <ds:schemaRef ds:uri="http://schemas.openxmlformats.org/officeDocument/2006/bibliography"/>
-  </ds:schemaRefs>
-</ds:datastoreItem>
-</file>
-
-<file path=customXml/itemProps2.xml><?xml version="1.0" encoding="utf-8"?>
-<ds:datastoreItem xmlns:ds="http://schemas.openxmlformats.org/officeDocument/2006/customXml" ds:itemID="{5F1783E3-BA1C-4CA3-8E32-C9B378BBED03}">
-  <ds:schemaRefs>
-    <ds:schemaRef ds:uri="http://schemas.microsoft.com/office/2006/metadata/properties"/>
-    <ds:schemaRef ds:uri="http://schemas.microsoft.com/office/infopath/2007/PartnerControls"/>
-  </ds:schemaRefs>
-</ds:datastoreItem>
-</file>
-
-<file path=customXml/itemProps3.xml><?xml version="1.0" encoding="utf-8"?>
 <ds:datastoreItem xmlns:ds="http://schemas.openxmlformats.org/officeDocument/2006/customXml" ds:itemID="{90673534-9590-47F8-B0D6-46AB217CB3AD}">
   <ds:schemaRefs>
     <ds:schemaRef ds:uri="http://schemas.microsoft.com/office/2006/metadata/contentType"/>
@@ -9702,6 +9706,23 @@
 </ds:datastoreItem>
 </file>
 
+<file path=customXml/itemProps2.xml><?xml version="1.0" encoding="utf-8"?>
+<ds:datastoreItem xmlns:ds="http://schemas.openxmlformats.org/officeDocument/2006/customXml" ds:itemID="{5F1783E3-BA1C-4CA3-8E32-C9B378BBED03}">
+  <ds:schemaRefs>
+    <ds:schemaRef ds:uri="http://schemas.microsoft.com/office/2006/metadata/properties"/>
+    <ds:schemaRef ds:uri="http://schemas.microsoft.com/office/infopath/2007/PartnerControls"/>
+  </ds:schemaRefs>
+</ds:datastoreItem>
+</file>
+
+<file path=customXml/itemProps3.xml><?xml version="1.0" encoding="utf-8"?>
+<ds:datastoreItem xmlns:ds="http://schemas.openxmlformats.org/officeDocument/2006/customXml" ds:itemID="{38798A93-35BB-4E36-97F5-7254B21EAFCC}">
+  <ds:schemaRefs>
+    <ds:schemaRef ds:uri="http://schemas.openxmlformats.org/officeDocument/2006/bibliography"/>
+  </ds:schemaRefs>
+</ds:datastoreItem>
+</file>
+
 <file path=customXml/itemProps4.xml><?xml version="1.0" encoding="utf-8"?>
 <ds:datastoreItem xmlns:ds="http://schemas.openxmlformats.org/officeDocument/2006/customXml" ds:itemID="{DABAA964-10BA-4DBC-ABF2-CDEAC0FAF7AA}">
   <ds:schemaRefs>

</xml_diff>